<commit_message>
bunch of gbs started
</commit_message>
<xml_diff>
--- a/Game Business Studies/task 3/task 3 IP ethics and privacy.docx
+++ b/Game Business Studies/task 3/task 3 IP ethics and privacy.docx
@@ -55,6 +55,7 @@
           <w:szCs w:val="24"/>
         </w:rPr>
       </w:pPr>
+      <w:bookmarkStart w:id="0" w:name="_Ref181181905"/>
       <w:r>
         <w:rPr>
           <w:sz w:val="24"/>
@@ -62,6 +63,7 @@
         </w:rPr>
         <w:t>Copyright:</w:t>
       </w:r>
+      <w:bookmarkEnd w:id="0"/>
     </w:p>
     <w:p>
       <w:pPr>
@@ -112,27 +114,7 @@
             <w:szCs w:val="18"/>
             <w:shd w:val="clear" w:color="auto" w:fill="FFFFFF"/>
           </w:rPr>
-          <w:t>https://www.legislation.gov.au/Details/C2019C</w:t>
-        </w:r>
-        <w:r>
-          <w:rPr>
-            <w:rStyle w:val="Hyperlink"/>
-            <w:rFonts w:ascii="Segoe UI" w:hAnsi="Segoe UI" w:cs="Segoe UI"/>
-            <w:sz w:val="18"/>
-            <w:szCs w:val="18"/>
-            <w:shd w:val="clear" w:color="auto" w:fill="FFFFFF"/>
-          </w:rPr>
-          <w:t>0</w:t>
-        </w:r>
-        <w:r>
-          <w:rPr>
-            <w:rStyle w:val="Hyperlink"/>
-            <w:rFonts w:ascii="Segoe UI" w:hAnsi="Segoe UI" w:cs="Segoe UI"/>
-            <w:sz w:val="18"/>
-            <w:szCs w:val="18"/>
-            <w:shd w:val="clear" w:color="auto" w:fill="FFFFFF"/>
-          </w:rPr>
-          <w:t>0042</w:t>
+          <w:t>https://www.legislation.gov.au/Details/C2019C00042</w:t>
         </w:r>
       </w:hyperlink>
     </w:p>
@@ -249,27 +231,7 @@
             <w:szCs w:val="18"/>
             <w:shd w:val="clear" w:color="auto" w:fill="FFFFFF"/>
           </w:rPr>
-          <w:t>https://www.legislation.gov.au/Details/C2017C00</w:t>
-        </w:r>
-        <w:r>
-          <w:rPr>
-            <w:rStyle w:val="Hyperlink"/>
-            <w:rFonts w:ascii="Segoe UI" w:hAnsi="Segoe UI" w:cs="Segoe UI"/>
-            <w:sz w:val="18"/>
-            <w:szCs w:val="18"/>
-            <w:shd w:val="clear" w:color="auto" w:fill="FFFFFF"/>
-          </w:rPr>
-          <w:t>0</w:t>
-        </w:r>
-        <w:r>
-          <w:rPr>
-            <w:rStyle w:val="Hyperlink"/>
-            <w:rFonts w:ascii="Segoe UI" w:hAnsi="Segoe UI" w:cs="Segoe UI"/>
-            <w:sz w:val="18"/>
-            <w:szCs w:val="18"/>
-            <w:shd w:val="clear" w:color="auto" w:fill="FFFFFF"/>
-          </w:rPr>
-          <w:t>46</w:t>
+          <w:t>https://www.legislation.gov.au/Details/C2017C00046</w:t>
         </w:r>
       </w:hyperlink>
     </w:p>
@@ -345,27 +307,7 @@
             <w:szCs w:val="18"/>
             <w:shd w:val="clear" w:color="auto" w:fill="FFFFFF"/>
           </w:rPr>
-          <w:t>https://www.legislation.gov</w:t>
-        </w:r>
-        <w:r>
-          <w:rPr>
-            <w:rStyle w:val="Hyperlink"/>
-            <w:rFonts w:ascii="Segoe UI" w:hAnsi="Segoe UI" w:cs="Segoe UI"/>
-            <w:sz w:val="18"/>
-            <w:szCs w:val="18"/>
-            <w:shd w:val="clear" w:color="auto" w:fill="FFFFFF"/>
-          </w:rPr>
-          <w:t>.</w:t>
-        </w:r>
-        <w:r>
-          <w:rPr>
-            <w:rStyle w:val="Hyperlink"/>
-            <w:rFonts w:ascii="Segoe UI" w:hAnsi="Segoe UI" w:cs="Segoe UI"/>
-            <w:sz w:val="18"/>
-            <w:szCs w:val="18"/>
-            <w:shd w:val="clear" w:color="auto" w:fill="FFFFFF"/>
-          </w:rPr>
-          <w:t>au/Details/C2017C00045</w:t>
+          <w:t>https://www.legislation.gov.au/Details/C2017C00045</w:t>
         </w:r>
       </w:hyperlink>
     </w:p>
@@ -394,24 +336,36 @@
           <w:sz w:val="24"/>
           <w:szCs w:val="24"/>
         </w:rPr>
-        <w:t xml:space="preserve">The Australian Patents Act affects the games industry as games often </w:t>
-      </w:r>
-      <w:proofErr w:type="gramStart"/>
-      <w:r>
-        <w:rPr>
-          <w:sz w:val="24"/>
-          <w:szCs w:val="24"/>
-        </w:rPr>
-        <w:t>use</w:t>
-      </w:r>
-      <w:proofErr w:type="gramEnd"/>
-      <w:r>
-        <w:rPr>
-          <w:sz w:val="24"/>
-          <w:szCs w:val="24"/>
-        </w:rPr>
         <w:t xml:space="preserve"> </w:t>
       </w:r>
+      <w:r>
+        <w:rPr>
+          <w:sz w:val="24"/>
+          <w:szCs w:val="24"/>
+        </w:rPr>
+        <w:t xml:space="preserve">The Australian Copyright Act 1968 affects the games industry as games often include ideas in the form of original stories and original characters, and this act protects the way such things are expressed. The Australian Trade Marks Act 1995 affects the games industry as </w:t>
+      </w:r>
+      <w:r>
+        <w:rPr>
+          <w:sz w:val="24"/>
+          <w:szCs w:val="24"/>
+        </w:rPr>
+        <w:t>game companies use logos and names that fall under the protection of this act. The Australian Patents Act 1990</w:t>
+      </w:r>
+      <w:r>
+        <w:rPr>
+          <w:sz w:val="24"/>
+          <w:szCs w:val="24"/>
+        </w:rPr>
+        <w:t xml:space="preserve"> affects the games industry as games make use of in-game mechanics that fall under the protection of this act that game developers may want exclusive rights to.</w:t>
+      </w:r>
+      <w:r>
+        <w:rPr>
+          <w:sz w:val="24"/>
+          <w:szCs w:val="24"/>
+        </w:rPr>
+        <w:t xml:space="preserve"> In conclusion, the games industry makes use of all 3 of these acts because of original stories and characters, company logos and names, and unique mechanics, which all fall under the protection of their respective acts.</w:t>
+      </w:r>
     </w:p>
     <w:p>
       <w:pPr>
@@ -438,33 +392,74 @@
     </w:p>
     <w:p>
       <w:pPr>
-        <w:rPr>
-          <w:sz w:val="24"/>
-          <w:szCs w:val="24"/>
-        </w:rPr>
-      </w:pPr>
-    </w:p>
-    <w:p>
-      <w:pPr>
-        <w:rPr>
-          <w:sz w:val="24"/>
-          <w:szCs w:val="24"/>
-        </w:rPr>
-      </w:pPr>
-    </w:p>
-    <w:p>
-      <w:pPr>
-        <w:rPr>
-          <w:sz w:val="24"/>
-          <w:szCs w:val="24"/>
-        </w:rPr>
-      </w:pPr>
-      <w:r>
-        <w:rPr>
-          <w:sz w:val="24"/>
-          <w:szCs w:val="24"/>
-        </w:rPr>
-        <w:t>Code of Ethics Changers:</w:t>
+        <w:pStyle w:val="ListParagraph"/>
+        <w:numPr>
+          <w:ilvl w:val="0"/>
+          <w:numId w:val="2"/>
+        </w:numPr>
+        <w:rPr>
+          <w:sz w:val="24"/>
+          <w:szCs w:val="24"/>
+        </w:rPr>
+      </w:pPr>
+      <w:r>
+        <w:rPr>
+          <w:sz w:val="24"/>
+          <w:szCs w:val="24"/>
+        </w:rPr>
+        <w:t>COPPA, GDPR.</w:t>
+      </w:r>
+    </w:p>
+    <w:p>
+      <w:pPr>
+        <w:pStyle w:val="ListParagraph"/>
+        <w:numPr>
+          <w:ilvl w:val="0"/>
+          <w:numId w:val="2"/>
+        </w:numPr>
+        <w:rPr>
+          <w:sz w:val="24"/>
+          <w:szCs w:val="24"/>
+        </w:rPr>
+      </w:pPr>
+      <w:r>
+        <w:rPr>
+          <w:sz w:val="24"/>
+          <w:szCs w:val="24"/>
+        </w:rPr>
+        <w:t>Change age of consent to 18 to cover international releases.</w:t>
+      </w:r>
+    </w:p>
+    <w:p>
+      <w:pPr>
+        <w:ind w:left="720"/>
+        <w:rPr>
+          <w:sz w:val="24"/>
+          <w:szCs w:val="24"/>
+        </w:rPr>
+      </w:pPr>
+    </w:p>
+    <w:p>
+      <w:pPr>
+        <w:rPr>
+          <w:sz w:val="24"/>
+          <w:szCs w:val="24"/>
+        </w:rPr>
+      </w:pPr>
+    </w:p>
+    <w:p>
+      <w:pPr>
+        <w:rPr>
+          <w:sz w:val="24"/>
+          <w:szCs w:val="24"/>
+        </w:rPr>
+      </w:pPr>
+      <w:r>
+        <w:rPr>
+          <w:sz w:val="24"/>
+          <w:szCs w:val="24"/>
+        </w:rPr>
+        <w:t>Code of Ethics Changes:</w:t>
       </w:r>
     </w:p>
     <w:p>
@@ -497,6 +492,22 @@
         </w:rPr>
         <w:t>Dispute Resolution:</w:t>
       </w:r>
+    </w:p>
+    <w:p>
+      <w:pPr>
+        <w:rPr>
+          <w:sz w:val="24"/>
+          <w:szCs w:val="24"/>
+        </w:rPr>
+      </w:pPr>
+    </w:p>
+    <w:p>
+      <w:pPr>
+        <w:rPr>
+          <w:sz w:val="24"/>
+          <w:szCs w:val="24"/>
+        </w:rPr>
+      </w:pPr>
     </w:p>
     <w:p>
       <w:pPr>
@@ -607,8 +618,123 @@
       </w:pPr>
     </w:lvl>
   </w:abstractNum>
+  <w:abstractNum w:abstractNumId="1" w15:restartNumberingAfterBreak="0">
+    <w:nsid w:val="59F97021"/>
+    <w:multiLevelType w:val="hybridMultilevel"/>
+    <w:tmpl w:val="7C9AAD0A"/>
+    <w:lvl w:ilvl="0" w:tplc="A6BC03A0">
+      <w:numFmt w:val="bullet"/>
+      <w:lvlText w:val="-"/>
+      <w:lvlJc w:val="left"/>
+      <w:pPr>
+        <w:ind w:left="1080" w:hanging="360"/>
+      </w:pPr>
+      <w:rPr>
+        <w:rFonts w:ascii="Aptos" w:eastAsiaTheme="minorHAnsi" w:hAnsi="Aptos" w:cstheme="minorBidi" w:hint="default"/>
+      </w:rPr>
+    </w:lvl>
+    <w:lvl w:ilvl="1" w:tplc="0C090003" w:tentative="1">
+      <w:start w:val="1"/>
+      <w:numFmt w:val="bullet"/>
+      <w:lvlText w:val="o"/>
+      <w:lvlJc w:val="left"/>
+      <w:pPr>
+        <w:ind w:left="1800" w:hanging="360"/>
+      </w:pPr>
+      <w:rPr>
+        <w:rFonts w:ascii="Courier New" w:hAnsi="Courier New" w:cs="Courier New" w:hint="default"/>
+      </w:rPr>
+    </w:lvl>
+    <w:lvl w:ilvl="2" w:tplc="0C090005" w:tentative="1">
+      <w:start w:val="1"/>
+      <w:numFmt w:val="bullet"/>
+      <w:lvlText w:val=""/>
+      <w:lvlJc w:val="left"/>
+      <w:pPr>
+        <w:ind w:left="2520" w:hanging="360"/>
+      </w:pPr>
+      <w:rPr>
+        <w:rFonts w:ascii="Wingdings" w:hAnsi="Wingdings" w:hint="default"/>
+      </w:rPr>
+    </w:lvl>
+    <w:lvl w:ilvl="3" w:tplc="0C090001" w:tentative="1">
+      <w:start w:val="1"/>
+      <w:numFmt w:val="bullet"/>
+      <w:lvlText w:val=""/>
+      <w:lvlJc w:val="left"/>
+      <w:pPr>
+        <w:ind w:left="3240" w:hanging="360"/>
+      </w:pPr>
+      <w:rPr>
+        <w:rFonts w:ascii="Symbol" w:hAnsi="Symbol" w:hint="default"/>
+      </w:rPr>
+    </w:lvl>
+    <w:lvl w:ilvl="4" w:tplc="0C090003" w:tentative="1">
+      <w:start w:val="1"/>
+      <w:numFmt w:val="bullet"/>
+      <w:lvlText w:val="o"/>
+      <w:lvlJc w:val="left"/>
+      <w:pPr>
+        <w:ind w:left="3960" w:hanging="360"/>
+      </w:pPr>
+      <w:rPr>
+        <w:rFonts w:ascii="Courier New" w:hAnsi="Courier New" w:cs="Courier New" w:hint="default"/>
+      </w:rPr>
+    </w:lvl>
+    <w:lvl w:ilvl="5" w:tplc="0C090005" w:tentative="1">
+      <w:start w:val="1"/>
+      <w:numFmt w:val="bullet"/>
+      <w:lvlText w:val=""/>
+      <w:lvlJc w:val="left"/>
+      <w:pPr>
+        <w:ind w:left="4680" w:hanging="360"/>
+      </w:pPr>
+      <w:rPr>
+        <w:rFonts w:ascii="Wingdings" w:hAnsi="Wingdings" w:hint="default"/>
+      </w:rPr>
+    </w:lvl>
+    <w:lvl w:ilvl="6" w:tplc="0C090001" w:tentative="1">
+      <w:start w:val="1"/>
+      <w:numFmt w:val="bullet"/>
+      <w:lvlText w:val=""/>
+      <w:lvlJc w:val="left"/>
+      <w:pPr>
+        <w:ind w:left="5400" w:hanging="360"/>
+      </w:pPr>
+      <w:rPr>
+        <w:rFonts w:ascii="Symbol" w:hAnsi="Symbol" w:hint="default"/>
+      </w:rPr>
+    </w:lvl>
+    <w:lvl w:ilvl="7" w:tplc="0C090003" w:tentative="1">
+      <w:start w:val="1"/>
+      <w:numFmt w:val="bullet"/>
+      <w:lvlText w:val="o"/>
+      <w:lvlJc w:val="left"/>
+      <w:pPr>
+        <w:ind w:left="6120" w:hanging="360"/>
+      </w:pPr>
+      <w:rPr>
+        <w:rFonts w:ascii="Courier New" w:hAnsi="Courier New" w:cs="Courier New" w:hint="default"/>
+      </w:rPr>
+    </w:lvl>
+    <w:lvl w:ilvl="8" w:tplc="0C090005" w:tentative="1">
+      <w:start w:val="1"/>
+      <w:numFmt w:val="bullet"/>
+      <w:lvlText w:val=""/>
+      <w:lvlJc w:val="left"/>
+      <w:pPr>
+        <w:ind w:left="6840" w:hanging="360"/>
+      </w:pPr>
+      <w:rPr>
+        <w:rFonts w:ascii="Wingdings" w:hAnsi="Wingdings" w:hint="default"/>
+      </w:rPr>
+    </w:lvl>
+  </w:abstractNum>
   <w:num w:numId="1" w16cid:durableId="1639334629">
     <w:abstractNumId w:val="0"/>
+  </w:num>
+  <w:num w:numId="2" w16cid:durableId="866260684">
+    <w:abstractNumId w:val="1"/>
   </w:num>
 </w:numbering>
 </file>

</xml_diff>

<commit_message>
task 3 done, task 4 almost done
</commit_message>
<xml_diff>
--- a/Game Business Studies/task 3/task 3 IP ethics and privacy.docx
+++ b/Game Business Studies/task 3/task 3 IP ethics and privacy.docx
@@ -130,21 +130,12 @@
           <w:szCs w:val="24"/>
         </w:rPr>
       </w:pPr>
-      <w:proofErr w:type="gramStart"/>
-      <w:r>
-        <w:rPr>
-          <w:sz w:val="24"/>
-          <w:szCs w:val="24"/>
-        </w:rPr>
-        <w:t>Trade Marks</w:t>
-      </w:r>
-      <w:proofErr w:type="gramEnd"/>
-      <w:r>
-        <w:rPr>
-          <w:sz w:val="24"/>
-          <w:szCs w:val="24"/>
-        </w:rPr>
-        <w:t>:</w:t>
+      <w:r>
+        <w:rPr>
+          <w:sz w:val="24"/>
+          <w:szCs w:val="24"/>
+        </w:rPr>
+        <w:t>Trade Marks:</w:t>
       </w:r>
     </w:p>
     <w:p>
@@ -160,23 +151,7 @@
           <w:sz w:val="24"/>
           <w:szCs w:val="24"/>
         </w:rPr>
-        <w:t xml:space="preserve">Australian </w:t>
-      </w:r>
-      <w:proofErr w:type="gramStart"/>
-      <w:r>
-        <w:rPr>
-          <w:sz w:val="24"/>
-          <w:szCs w:val="24"/>
-        </w:rPr>
-        <w:t>Trade Marks</w:t>
-      </w:r>
-      <w:proofErr w:type="gramEnd"/>
-      <w:r>
-        <w:rPr>
-          <w:sz w:val="24"/>
-          <w:szCs w:val="24"/>
-        </w:rPr>
-        <w:t xml:space="preserve"> Act 1995</w:t>
+        <w:t>Australian Trade Marks Act 1995</w:t>
       </w:r>
     </w:p>
     <w:p>
@@ -192,23 +167,7 @@
           <w:sz w:val="24"/>
           <w:szCs w:val="24"/>
         </w:rPr>
-        <w:t xml:space="preserve">A </w:t>
-      </w:r>
-      <w:proofErr w:type="gramStart"/>
-      <w:r>
-        <w:rPr>
-          <w:sz w:val="24"/>
-          <w:szCs w:val="24"/>
-        </w:rPr>
-        <w:t>trade mark</w:t>
-      </w:r>
-      <w:proofErr w:type="gramEnd"/>
-      <w:r>
-        <w:rPr>
-          <w:sz w:val="24"/>
-          <w:szCs w:val="24"/>
-        </w:rPr>
-        <w:t xml:space="preserve"> is a sign used or intended to be used to distinguish goods or services dealt with or provided in the course of trade by a person from goods or services so dealt with or provided by any other person.</w:t>
+        <w:t>A trade mark is a sign used or intended to be used to distinguish goods or services dealt with or provided in the course of trade by a person from goods or services so dealt with or provided by any other person.</w:t>
       </w:r>
     </w:p>
     <w:p>
@@ -382,12 +341,382 @@
           <w:szCs w:val="24"/>
         </w:rPr>
       </w:pPr>
+    </w:p>
+    <w:p>
+      <w:pPr>
+        <w:rPr>
+          <w:sz w:val="24"/>
+          <w:szCs w:val="24"/>
+        </w:rPr>
+      </w:pPr>
       <w:r>
         <w:rPr>
           <w:sz w:val="24"/>
           <w:szCs w:val="24"/>
         </w:rPr>
         <w:t>Privacy Policy Changes:</w:t>
+      </w:r>
+    </w:p>
+    <w:tbl>
+      <w:tblPr>
+        <w:tblStyle w:val="TableGrid"/>
+        <w:tblpPr w:leftFromText="180" w:rightFromText="180" w:vertAnchor="page" w:horzAnchor="margin" w:tblpXSpec="center" w:tblpY="1306"/>
+        <w:tblW w:w="10545" w:type="dxa"/>
+        <w:tblLook w:val="04A0" w:firstRow="1" w:lastRow="0" w:firstColumn="1" w:lastColumn="0" w:noHBand="0" w:noVBand="1"/>
+      </w:tblPr>
+      <w:tblGrid>
+        <w:gridCol w:w="3613"/>
+        <w:gridCol w:w="3454"/>
+        <w:gridCol w:w="3478"/>
+      </w:tblGrid>
+      <w:tr>
+        <w:tc>
+          <w:tcPr>
+            <w:tcW w:w="3613" w:type="dxa"/>
+          </w:tcPr>
+          <w:p>
+            <w:pPr>
+              <w:rPr>
+                <w:sz w:val="24"/>
+                <w:szCs w:val="24"/>
+              </w:rPr>
+            </w:pPr>
+            <w:r>
+              <w:rPr>
+                <w:sz w:val="24"/>
+                <w:szCs w:val="24"/>
+              </w:rPr>
+              <w:lastRenderedPageBreak/>
+              <w:t>Updated sections</w:t>
+            </w:r>
+          </w:p>
+        </w:tc>
+        <w:tc>
+          <w:tcPr>
+            <w:tcW w:w="3454" w:type="dxa"/>
+          </w:tcPr>
+          <w:p>
+            <w:pPr>
+              <w:rPr>
+                <w:sz w:val="24"/>
+                <w:szCs w:val="24"/>
+              </w:rPr>
+            </w:pPr>
+            <w:r>
+              <w:rPr>
+                <w:sz w:val="24"/>
+                <w:szCs w:val="24"/>
+              </w:rPr>
+              <w:t>Updates to sections</w:t>
+            </w:r>
+          </w:p>
+        </w:tc>
+        <w:tc>
+          <w:tcPr>
+            <w:tcW w:w="3478" w:type="dxa"/>
+          </w:tcPr>
+          <w:p>
+            <w:pPr>
+              <w:rPr>
+                <w:sz w:val="24"/>
+                <w:szCs w:val="24"/>
+              </w:rPr>
+            </w:pPr>
+            <w:r>
+              <w:rPr>
+                <w:sz w:val="24"/>
+                <w:szCs w:val="24"/>
+              </w:rPr>
+              <w:t>Reason for update</w:t>
+            </w:r>
+          </w:p>
+        </w:tc>
+      </w:tr>
+      <w:tr>
+        <w:tc>
+          <w:tcPr>
+            <w:tcW w:w="3613" w:type="dxa"/>
+          </w:tcPr>
+          <w:p>
+            <w:pPr>
+              <w:rPr>
+                <w:sz w:val="24"/>
+                <w:szCs w:val="24"/>
+              </w:rPr>
+            </w:pPr>
+            <w:r>
+              <w:rPr>
+                <w:sz w:val="24"/>
+                <w:szCs w:val="24"/>
+              </w:rPr>
+              <w:t>Update to the ‘Children’ and ‘Changes to this Privacy Policy’ section:</w:t>
+            </w:r>
+          </w:p>
+        </w:tc>
+        <w:tc>
+          <w:tcPr>
+            <w:tcW w:w="3454" w:type="dxa"/>
+          </w:tcPr>
+          <w:p>
+            <w:pPr>
+              <w:rPr>
+                <w:sz w:val="24"/>
+                <w:szCs w:val="24"/>
+              </w:rPr>
+            </w:pPr>
+            <w:r>
+              <w:rPr>
+                <w:sz w:val="24"/>
+                <w:szCs w:val="24"/>
+              </w:rPr>
+              <w:t>‘Derivative Games does not knowingly request or collect personal information from children younger than 18 years of age.’</w:t>
+            </w:r>
+          </w:p>
+          <w:p>
+            <w:pPr>
+              <w:rPr>
+                <w:sz w:val="24"/>
+                <w:szCs w:val="24"/>
+              </w:rPr>
+            </w:pPr>
+          </w:p>
+          <w:p>
+            <w:pPr>
+              <w:rPr>
+                <w:sz w:val="24"/>
+                <w:szCs w:val="24"/>
+              </w:rPr>
+            </w:pPr>
+            <w:r>
+              <w:rPr>
+                <w:sz w:val="24"/>
+                <w:szCs w:val="24"/>
+              </w:rPr>
+              <w:t>‘Our policy must be agreed to, to use our software, and you should be 18 years or older to do so. If you are not 18 years or older, a parent or guardian must agree to this policy before continuing.’</w:t>
+            </w:r>
+          </w:p>
+        </w:tc>
+        <w:tc>
+          <w:tcPr>
+            <w:tcW w:w="3478" w:type="dxa"/>
+          </w:tcPr>
+          <w:p>
+            <w:pPr>
+              <w:rPr>
+                <w:sz w:val="24"/>
+                <w:szCs w:val="24"/>
+              </w:rPr>
+            </w:pPr>
+            <w:r>
+              <w:rPr>
+                <w:sz w:val="24"/>
+                <w:szCs w:val="24"/>
+              </w:rPr>
+              <w:t>These changes are compliant with GDPR and COPPA, as well as being a general fix for international releases.</w:t>
+            </w:r>
+          </w:p>
+        </w:tc>
+      </w:tr>
+      <w:tr>
+        <w:tc>
+          <w:tcPr>
+            <w:tcW w:w="3613" w:type="dxa"/>
+          </w:tcPr>
+          <w:p>
+            <w:pPr>
+              <w:rPr>
+                <w:sz w:val="24"/>
+                <w:szCs w:val="24"/>
+              </w:rPr>
+            </w:pPr>
+            <w:r>
+              <w:rPr>
+                <w:sz w:val="24"/>
+                <w:szCs w:val="24"/>
+              </w:rPr>
+              <w:t>Update to the ‘Security’ section and new section ‘Contact Information’ added:</w:t>
+            </w:r>
+          </w:p>
+          <w:p>
+            <w:pPr>
+              <w:rPr>
+                <w:sz w:val="24"/>
+                <w:szCs w:val="24"/>
+              </w:rPr>
+            </w:pPr>
+          </w:p>
+        </w:tc>
+        <w:tc>
+          <w:tcPr>
+            <w:tcW w:w="3454" w:type="dxa"/>
+          </w:tcPr>
+          <w:p>
+            <w:pPr>
+              <w:rPr>
+                <w:sz w:val="24"/>
+                <w:szCs w:val="24"/>
+              </w:rPr>
+            </w:pPr>
+            <w:r>
+              <w:rPr>
+                <w:sz w:val="24"/>
+                <w:szCs w:val="24"/>
+              </w:rPr>
+              <w:t>‘Due to the anonymous nature of much of the data collected, we may not be able to supply you with specific data pertaining to you immediately. If you need data supplied to you or removed from our system, please contact us via the information provided at the end of the policy.’</w:t>
+            </w:r>
+          </w:p>
+          <w:p>
+            <w:pPr>
+              <w:rPr>
+                <w:sz w:val="24"/>
+                <w:szCs w:val="24"/>
+              </w:rPr>
+            </w:pPr>
+          </w:p>
+          <w:p>
+            <w:pPr>
+              <w:rPr>
+                <w:sz w:val="32"/>
+                <w:szCs w:val="32"/>
+              </w:rPr>
+            </w:pPr>
+            <w:r>
+              <w:rPr>
+                <w:sz w:val="32"/>
+                <w:szCs w:val="32"/>
+              </w:rPr>
+              <w:t>‘</w:t>
+            </w:r>
+            <w:r>
+              <w:rPr>
+                <w:sz w:val="32"/>
+                <w:szCs w:val="32"/>
+              </w:rPr>
+              <w:t>Contact Information</w:t>
+            </w:r>
+          </w:p>
+          <w:p>
+            <w:pPr>
+              <w:rPr>
+                <w:sz w:val="24"/>
+                <w:szCs w:val="24"/>
+              </w:rPr>
+            </w:pPr>
+            <w:r>
+              <w:rPr>
+                <w:sz w:val="24"/>
+                <w:szCs w:val="24"/>
+              </w:rPr>
+              <w:t>If you need to contact us, you can either reach us via phone or email.</w:t>
+            </w:r>
+          </w:p>
+          <w:p>
+            <w:pPr>
+              <w:rPr>
+                <w:sz w:val="24"/>
+                <w:szCs w:val="24"/>
+              </w:rPr>
+            </w:pPr>
+          </w:p>
+          <w:p>
+            <w:pPr>
+              <w:rPr>
+                <w:sz w:val="24"/>
+                <w:szCs w:val="24"/>
+              </w:rPr>
+            </w:pPr>
+            <w:r>
+              <w:rPr>
+                <w:sz w:val="24"/>
+                <w:szCs w:val="24"/>
+              </w:rPr>
+              <w:t>Phone: (phone number)</w:t>
+            </w:r>
+          </w:p>
+          <w:p>
+            <w:pPr>
+              <w:rPr>
+                <w:sz w:val="24"/>
+                <w:szCs w:val="24"/>
+              </w:rPr>
+            </w:pPr>
+          </w:p>
+          <w:p>
+            <w:pPr>
+              <w:rPr>
+                <w:sz w:val="24"/>
+                <w:szCs w:val="24"/>
+              </w:rPr>
+            </w:pPr>
+            <w:r>
+              <w:rPr>
+                <w:sz w:val="24"/>
+                <w:szCs w:val="24"/>
+              </w:rPr>
+              <w:t>Email: (email address)’</w:t>
+            </w:r>
+          </w:p>
+          <w:p>
+            <w:pPr>
+              <w:rPr>
+                <w:sz w:val="24"/>
+                <w:szCs w:val="24"/>
+              </w:rPr>
+            </w:pPr>
+          </w:p>
+        </w:tc>
+        <w:tc>
+          <w:tcPr>
+            <w:tcW w:w="3478" w:type="dxa"/>
+          </w:tcPr>
+          <w:p>
+            <w:pPr>
+              <w:rPr>
+                <w:sz w:val="24"/>
+                <w:szCs w:val="24"/>
+              </w:rPr>
+            </w:pPr>
+            <w:r>
+              <w:rPr>
+                <w:sz w:val="24"/>
+                <w:szCs w:val="24"/>
+              </w:rPr>
+              <w:t>These changes allow users a means to contact the company for removal or retrieval of data, or for any other necessary purpose.</w:t>
+            </w:r>
+          </w:p>
+        </w:tc>
+      </w:tr>
+    </w:tbl>
+    <w:p>
+      <w:pPr>
+        <w:ind w:left="720"/>
+        <w:rPr>
+          <w:sz w:val="24"/>
+          <w:szCs w:val="24"/>
+        </w:rPr>
+      </w:pPr>
+    </w:p>
+    <w:p>
+      <w:pPr>
+        <w:rPr>
+          <w:sz w:val="24"/>
+          <w:szCs w:val="24"/>
+        </w:rPr>
+      </w:pPr>
+    </w:p>
+    <w:p>
+      <w:pPr>
+        <w:rPr>
+          <w:sz w:val="24"/>
+          <w:szCs w:val="24"/>
+        </w:rPr>
+      </w:pPr>
+      <w:r>
+        <w:rPr>
+          <w:sz w:val="24"/>
+          <w:szCs w:val="24"/>
+        </w:rPr>
+        <w:t>Code of Ethics Changes:</w:t>
       </w:r>
     </w:p>
     <w:p>
@@ -395,7 +724,7 @@
         <w:pStyle w:val="ListParagraph"/>
         <w:numPr>
           <w:ilvl w:val="0"/>
-          <w:numId w:val="2"/>
+          <w:numId w:val="3"/>
         </w:numPr>
         <w:rPr>
           <w:sz w:val="24"/>
@@ -407,7 +736,14 @@
           <w:sz w:val="24"/>
           <w:szCs w:val="24"/>
         </w:rPr>
-        <w:t>COPPA, GDPR.</w:t>
+        <w:t>Predatory practices</w:t>
+      </w:r>
+      <w:r>
+        <w:rPr>
+          <w:sz w:val="24"/>
+          <w:szCs w:val="24"/>
+        </w:rPr>
+        <w:t xml:space="preserve"> in games</w:t>
       </w:r>
     </w:p>
     <w:p>
@@ -415,7 +751,7 @@
         <w:pStyle w:val="ListParagraph"/>
         <w:numPr>
           <w:ilvl w:val="0"/>
-          <w:numId w:val="2"/>
+          <w:numId w:val="3"/>
         </w:numPr>
         <w:rPr>
           <w:sz w:val="24"/>
@@ -427,48 +763,120 @@
           <w:sz w:val="24"/>
           <w:szCs w:val="24"/>
         </w:rPr>
-        <w:t>Change age of consent to 18 to cover international releases.</w:t>
-      </w:r>
-    </w:p>
-    <w:p>
-      <w:pPr>
-        <w:ind w:left="720"/>
-        <w:rPr>
-          <w:sz w:val="24"/>
-          <w:szCs w:val="24"/>
-        </w:rPr>
-      </w:pPr>
-    </w:p>
-    <w:p>
-      <w:pPr>
-        <w:rPr>
-          <w:sz w:val="24"/>
-          <w:szCs w:val="24"/>
-        </w:rPr>
-      </w:pPr>
-    </w:p>
-    <w:p>
-      <w:pPr>
-        <w:rPr>
-          <w:sz w:val="24"/>
-          <w:szCs w:val="24"/>
-        </w:rPr>
-      </w:pPr>
-      <w:r>
-        <w:rPr>
-          <w:sz w:val="24"/>
-          <w:szCs w:val="24"/>
-        </w:rPr>
-        <w:t>Code of Ethics Changes:</w:t>
-      </w:r>
-    </w:p>
-    <w:p>
-      <w:pPr>
-        <w:rPr>
-          <w:sz w:val="24"/>
-          <w:szCs w:val="24"/>
-        </w:rPr>
-      </w:pPr>
+        <w:t>Diversity in games</w:t>
+      </w:r>
+    </w:p>
+    <w:p>
+      <w:pPr>
+        <w:rPr>
+          <w:sz w:val="24"/>
+          <w:szCs w:val="24"/>
+        </w:rPr>
+      </w:pPr>
+    </w:p>
+    <w:p>
+      <w:pPr>
+        <w:rPr>
+          <w:sz w:val="24"/>
+          <w:szCs w:val="24"/>
+        </w:rPr>
+      </w:pPr>
+      <w:r>
+        <w:rPr>
+          <w:sz w:val="24"/>
+          <w:szCs w:val="24"/>
+        </w:rPr>
+        <w:t xml:space="preserve">I will strive to ensure that games </w:t>
+      </w:r>
+      <w:r>
+        <w:rPr>
+          <w:sz w:val="24"/>
+          <w:szCs w:val="24"/>
+        </w:rPr>
+        <w:t>I</w:t>
+      </w:r>
+      <w:r>
+        <w:rPr>
+          <w:sz w:val="24"/>
+          <w:szCs w:val="24"/>
+        </w:rPr>
+        <w:t xml:space="preserve"> work on do not include limited time in-game purchases</w:t>
+      </w:r>
+      <w:r>
+        <w:rPr>
+          <w:sz w:val="24"/>
+          <w:szCs w:val="24"/>
+        </w:rPr>
+        <w:t>, in-game purchases marketed towards younger audiences, or any other practices that may be considered predatory.</w:t>
+      </w:r>
+    </w:p>
+    <w:p>
+      <w:pPr>
+        <w:rPr>
+          <w:sz w:val="24"/>
+          <w:szCs w:val="24"/>
+        </w:rPr>
+      </w:pPr>
+      <w:r>
+        <w:rPr>
+          <w:sz w:val="24"/>
+          <w:szCs w:val="24"/>
+        </w:rPr>
+        <w:lastRenderedPageBreak/>
+        <w:t>This inclusion will be added to the Code of Ethics because predatory practices could be harmful to audiences.</w:t>
+      </w:r>
+    </w:p>
+    <w:p>
+      <w:pPr>
+        <w:rPr>
+          <w:sz w:val="24"/>
+          <w:szCs w:val="24"/>
+        </w:rPr>
+      </w:pPr>
+    </w:p>
+    <w:p>
+      <w:pPr>
+        <w:rPr>
+          <w:sz w:val="24"/>
+          <w:szCs w:val="24"/>
+        </w:rPr>
+      </w:pPr>
+      <w:r>
+        <w:rPr>
+          <w:sz w:val="24"/>
+          <w:szCs w:val="24"/>
+        </w:rPr>
+        <w:t>I will</w:t>
+      </w:r>
+      <w:r>
+        <w:rPr>
+          <w:sz w:val="24"/>
+          <w:szCs w:val="24"/>
+        </w:rPr>
+        <w:t xml:space="preserve"> strive to ensure that games I work on pertain to all audiences, and do not contain any material that could be offensive.</w:t>
+      </w:r>
+    </w:p>
+    <w:p>
+      <w:pPr>
+        <w:rPr>
+          <w:sz w:val="24"/>
+          <w:szCs w:val="24"/>
+        </w:rPr>
+      </w:pPr>
+      <w:r>
+        <w:rPr>
+          <w:sz w:val="24"/>
+          <w:szCs w:val="24"/>
+        </w:rPr>
+        <w:t>This inclusion will be added to the Code of Ethics because</w:t>
+      </w:r>
+      <w:r>
+        <w:rPr>
+          <w:sz w:val="24"/>
+          <w:szCs w:val="24"/>
+        </w:rPr>
+        <w:t xml:space="preserve"> it’s important that audiences feel safe to play our games.</w:t>
+      </w:r>
     </w:p>
     <w:p>
       <w:pPr>
@@ -500,22 +908,142 @@
           <w:szCs w:val="24"/>
         </w:rPr>
       </w:pPr>
-    </w:p>
-    <w:p>
-      <w:pPr>
-        <w:rPr>
-          <w:sz w:val="24"/>
-          <w:szCs w:val="24"/>
-        </w:rPr>
-      </w:pPr>
-    </w:p>
-    <w:p>
-      <w:pPr>
-        <w:rPr>
-          <w:sz w:val="24"/>
-          <w:szCs w:val="24"/>
-        </w:rPr>
-      </w:pPr>
+      <w:hyperlink r:id="rId8" w:history="1">
+        <w:r>
+          <w:rPr>
+            <w:rStyle w:val="Hyperlink"/>
+            <w:sz w:val="24"/>
+            <w:szCs w:val="24"/>
+          </w:rPr>
+          <w:t>https://www.safework.sa.gov.au/workers/health-and-wellbeing/grievance-and-complaint-resolution</w:t>
+        </w:r>
+      </w:hyperlink>
+    </w:p>
+    <w:p>
+      <w:pPr>
+        <w:rPr>
+          <w:sz w:val="24"/>
+          <w:szCs w:val="24"/>
+        </w:rPr>
+      </w:pPr>
+      <w:hyperlink r:id="rId9" w:history="1">
+        <w:r>
+          <w:rPr>
+            <w:rStyle w:val="Hyperlink"/>
+            <w:sz w:val="24"/>
+            <w:szCs w:val="24"/>
+          </w:rPr>
+          <w:t>https://business.gov.au/people/disputes/resolve-disputes</w:t>
+        </w:r>
+      </w:hyperlink>
+    </w:p>
+    <w:p>
+      <w:pPr>
+        <w:rPr>
+          <w:sz w:val="24"/>
+          <w:szCs w:val="24"/>
+        </w:rPr>
+      </w:pPr>
+    </w:p>
+    <w:p>
+      <w:pPr>
+        <w:pStyle w:val="ListParagraph"/>
+        <w:numPr>
+          <w:ilvl w:val="0"/>
+          <w:numId w:val="4"/>
+        </w:numPr>
+        <w:rPr>
+          <w:sz w:val="24"/>
+          <w:szCs w:val="24"/>
+        </w:rPr>
+      </w:pPr>
+      <w:r>
+        <w:rPr>
+          <w:sz w:val="24"/>
+          <w:szCs w:val="24"/>
+        </w:rPr>
+        <w:t>Employee raises the concern.</w:t>
+      </w:r>
+    </w:p>
+    <w:p>
+      <w:pPr>
+        <w:pStyle w:val="ListParagraph"/>
+        <w:numPr>
+          <w:ilvl w:val="0"/>
+          <w:numId w:val="4"/>
+        </w:numPr>
+        <w:rPr>
+          <w:sz w:val="24"/>
+          <w:szCs w:val="24"/>
+        </w:rPr>
+      </w:pPr>
+      <w:r>
+        <w:rPr>
+          <w:sz w:val="24"/>
+          <w:szCs w:val="24"/>
+        </w:rPr>
+        <w:t>Employer communicates with both parties to understand both sides of the concern.</w:t>
+      </w:r>
+    </w:p>
+    <w:p>
+      <w:pPr>
+        <w:pStyle w:val="ListParagraph"/>
+        <w:numPr>
+          <w:ilvl w:val="0"/>
+          <w:numId w:val="4"/>
+        </w:numPr>
+        <w:rPr>
+          <w:sz w:val="24"/>
+          <w:szCs w:val="24"/>
+        </w:rPr>
+      </w:pPr>
+      <w:r>
+        <w:rPr>
+          <w:sz w:val="24"/>
+          <w:szCs w:val="24"/>
+        </w:rPr>
+        <w:t>Conversation is had with both parties while employee is present.</w:t>
+      </w:r>
+    </w:p>
+    <w:p>
+      <w:pPr>
+        <w:pStyle w:val="ListParagraph"/>
+        <w:numPr>
+          <w:ilvl w:val="0"/>
+          <w:numId w:val="4"/>
+        </w:numPr>
+        <w:rPr>
+          <w:sz w:val="24"/>
+          <w:szCs w:val="24"/>
+        </w:rPr>
+      </w:pPr>
+      <w:r>
+        <w:rPr>
+          <w:sz w:val="24"/>
+          <w:szCs w:val="24"/>
+        </w:rPr>
+        <w:t>Compromise is made that ensures both parties feel as though the issue has been resolved.</w:t>
+      </w:r>
+    </w:p>
+    <w:p>
+      <w:pPr>
+        <w:pStyle w:val="ListParagraph"/>
+        <w:numPr>
+          <w:ilvl w:val="0"/>
+          <w:numId w:val="4"/>
+        </w:numPr>
+        <w:rPr>
+          <w:sz w:val="24"/>
+          <w:szCs w:val="24"/>
+        </w:rPr>
+      </w:pPr>
+      <w:r>
+        <w:rPr>
+          <w:sz w:val="24"/>
+          <w:szCs w:val="24"/>
+        </w:rPr>
+        <w:t>If dispute/grievance cannot be resolved, the employee refers the dispute/grievance to the Fair Work Commission.</w:t>
+      </w:r>
     </w:p>
     <w:sectPr>
       <w:pgSz w:w="11906" w:h="16838"/>
@@ -530,6 +1058,118 @@
 <file path=word/numbering.xml><?xml version="1.0" encoding="utf-8"?>
 <w:numbering xmlns:wpc="http://schemas.microsoft.com/office/word/2010/wordprocessingCanvas" xmlns:cx="http://schemas.microsoft.com/office/drawing/2014/chartex" xmlns:cx1="http://schemas.microsoft.com/office/drawing/2015/9/8/chartex" xmlns:cx2="http://schemas.microsoft.com/office/drawing/2015/10/21/chartex" xmlns:cx3="http://schemas.microsoft.com/office/drawing/2016/5/9/chartex" xmlns:cx4="http://schemas.microsoft.com/office/drawing/2016/5/10/chartex" xmlns:cx5="http://schemas.microsoft.com/office/drawing/2016/5/11/chartex" xmlns:cx6="http://schemas.microsoft.com/office/drawing/2016/5/12/chartex" xmlns:cx7="http://schemas.microsoft.com/office/drawing/2016/5/13/chartex" xmlns:cx8="http://schemas.microsoft.com/office/drawing/2016/5/14/chartex" xmlns:mc="http://schemas.openxmlformats.org/markup-compatibility/2006" xmlns:aink="http://schemas.microsoft.com/office/drawing/2016/ink" xmlns:am3d="http://schemas.microsoft.com/office/drawing/2017/model3d" xmlns:o="urn:schemas-microsoft-com:office:office" xmlns:oel="http://schemas.microsoft.com/office/2019/extlst" xmlns:r="http://schemas.openxmlformats.org/officeDocument/2006/relationships" xmlns:m="http://schemas.openxmlformats.org/officeDocument/2006/math" xmlns:v="urn:schemas-microsoft-com:vml" xmlns:wp14="http://schemas.microsoft.com/office/word/2010/wordprocessingDrawing" xmlns:wp="http://schemas.openxmlformats.org/drawingml/2006/wordprocessingDrawing" xmlns:w10="urn:schemas-microsoft-com:office:word" xmlns:w="http://schemas.openxmlformats.org/wordprocessingml/2006/main" xmlns:w14="http://schemas.microsoft.com/office/word/2010/wordml" xmlns:w15="http://schemas.microsoft.com/office/word/2012/wordml" xmlns:w16cex="http://schemas.microsoft.com/office/word/2018/wordml/cex" xmlns:w16cid="http://schemas.microsoft.com/office/word/2016/wordml/cid" xmlns:w16="http://schemas.microsoft.com/office/word/2018/wordml" xmlns:w16du="http://schemas.microsoft.com/office/word/2023/wordml/word16du" xmlns:w16sdtdh="http://schemas.microsoft.com/office/word/2020/wordml/sdtdatahash" xmlns:w16se="http://schemas.microsoft.com/office/word/2015/wordml/symex" xmlns:wpg="http://schemas.microsoft.com/office/word/2010/wordprocessingGroup" xmlns:wpi="http://schemas.microsoft.com/office/word/2010/wordprocessingInk" xmlns:wne="http://schemas.microsoft.com/office/word/2006/wordml" xmlns:wps="http://schemas.microsoft.com/office/word/2010/wordprocessingShape" mc:Ignorable="w14 w15 w16se w16cid w16 w16cex w16sdtdh w16du wp14">
   <w:abstractNum w:abstractNumId="0" w15:restartNumberingAfterBreak="0">
+    <w:nsid w:val="16D05751"/>
+    <w:multiLevelType w:val="hybridMultilevel"/>
+    <w:tmpl w:val="81B2FFB0"/>
+    <w:lvl w:ilvl="0" w:tplc="E24042A8">
+      <w:numFmt w:val="bullet"/>
+      <w:lvlText w:val="-"/>
+      <w:lvlJc w:val="left"/>
+      <w:pPr>
+        <w:ind w:left="720" w:hanging="360"/>
+      </w:pPr>
+      <w:rPr>
+        <w:rFonts w:ascii="Aptos" w:eastAsiaTheme="minorHAnsi" w:hAnsi="Aptos" w:cstheme="minorBidi" w:hint="default"/>
+      </w:rPr>
+    </w:lvl>
+    <w:lvl w:ilvl="1" w:tplc="0C090003" w:tentative="1">
+      <w:start w:val="1"/>
+      <w:numFmt w:val="bullet"/>
+      <w:lvlText w:val="o"/>
+      <w:lvlJc w:val="left"/>
+      <w:pPr>
+        <w:ind w:left="1440" w:hanging="360"/>
+      </w:pPr>
+      <w:rPr>
+        <w:rFonts w:ascii="Courier New" w:hAnsi="Courier New" w:cs="Courier New" w:hint="default"/>
+      </w:rPr>
+    </w:lvl>
+    <w:lvl w:ilvl="2" w:tplc="0C090005" w:tentative="1">
+      <w:start w:val="1"/>
+      <w:numFmt w:val="bullet"/>
+      <w:lvlText w:val=""/>
+      <w:lvlJc w:val="left"/>
+      <w:pPr>
+        <w:ind w:left="2160" w:hanging="360"/>
+      </w:pPr>
+      <w:rPr>
+        <w:rFonts w:ascii="Wingdings" w:hAnsi="Wingdings" w:hint="default"/>
+      </w:rPr>
+    </w:lvl>
+    <w:lvl w:ilvl="3" w:tplc="0C090001" w:tentative="1">
+      <w:start w:val="1"/>
+      <w:numFmt w:val="bullet"/>
+      <w:lvlText w:val=""/>
+      <w:lvlJc w:val="left"/>
+      <w:pPr>
+        <w:ind w:left="2880" w:hanging="360"/>
+      </w:pPr>
+      <w:rPr>
+        <w:rFonts w:ascii="Symbol" w:hAnsi="Symbol" w:hint="default"/>
+      </w:rPr>
+    </w:lvl>
+    <w:lvl w:ilvl="4" w:tplc="0C090003" w:tentative="1">
+      <w:start w:val="1"/>
+      <w:numFmt w:val="bullet"/>
+      <w:lvlText w:val="o"/>
+      <w:lvlJc w:val="left"/>
+      <w:pPr>
+        <w:ind w:left="3600" w:hanging="360"/>
+      </w:pPr>
+      <w:rPr>
+        <w:rFonts w:ascii="Courier New" w:hAnsi="Courier New" w:cs="Courier New" w:hint="default"/>
+      </w:rPr>
+    </w:lvl>
+    <w:lvl w:ilvl="5" w:tplc="0C090005" w:tentative="1">
+      <w:start w:val="1"/>
+      <w:numFmt w:val="bullet"/>
+      <w:lvlText w:val=""/>
+      <w:lvlJc w:val="left"/>
+      <w:pPr>
+        <w:ind w:left="4320" w:hanging="360"/>
+      </w:pPr>
+      <w:rPr>
+        <w:rFonts w:ascii="Wingdings" w:hAnsi="Wingdings" w:hint="default"/>
+      </w:rPr>
+    </w:lvl>
+    <w:lvl w:ilvl="6" w:tplc="0C090001" w:tentative="1">
+      <w:start w:val="1"/>
+      <w:numFmt w:val="bullet"/>
+      <w:lvlText w:val=""/>
+      <w:lvlJc w:val="left"/>
+      <w:pPr>
+        <w:ind w:left="5040" w:hanging="360"/>
+      </w:pPr>
+      <w:rPr>
+        <w:rFonts w:ascii="Symbol" w:hAnsi="Symbol" w:hint="default"/>
+      </w:rPr>
+    </w:lvl>
+    <w:lvl w:ilvl="7" w:tplc="0C090003" w:tentative="1">
+      <w:start w:val="1"/>
+      <w:numFmt w:val="bullet"/>
+      <w:lvlText w:val="o"/>
+      <w:lvlJc w:val="left"/>
+      <w:pPr>
+        <w:ind w:left="5760" w:hanging="360"/>
+      </w:pPr>
+      <w:rPr>
+        <w:rFonts w:ascii="Courier New" w:hAnsi="Courier New" w:cs="Courier New" w:hint="default"/>
+      </w:rPr>
+    </w:lvl>
+    <w:lvl w:ilvl="8" w:tplc="0C090005" w:tentative="1">
+      <w:start w:val="1"/>
+      <w:numFmt w:val="bullet"/>
+      <w:lvlText w:val=""/>
+      <w:lvlJc w:val="left"/>
+      <w:pPr>
+        <w:ind w:left="6480" w:hanging="360"/>
+      </w:pPr>
+      <w:rPr>
+        <w:rFonts w:ascii="Wingdings" w:hAnsi="Wingdings" w:hint="default"/>
+      </w:rPr>
+    </w:lvl>
+  </w:abstractNum>
+  <w:abstractNum w:abstractNumId="1" w15:restartNumberingAfterBreak="0">
     <w:nsid w:val="438631A8"/>
     <w:multiLevelType w:val="hybridMultilevel"/>
     <w:tmpl w:val="AC9A2436"/>
@@ -618,7 +1258,7 @@
       </w:pPr>
     </w:lvl>
   </w:abstractNum>
-  <w:abstractNum w:abstractNumId="1" w15:restartNumberingAfterBreak="0">
+  <w:abstractNum w:abstractNumId="2" w15:restartNumberingAfterBreak="0">
     <w:nsid w:val="59F97021"/>
     <w:multiLevelType w:val="hybridMultilevel"/>
     <w:tmpl w:val="7C9AAD0A"/>
@@ -730,11 +1370,130 @@
       </w:rPr>
     </w:lvl>
   </w:abstractNum>
+  <w:abstractNum w:abstractNumId="3" w15:restartNumberingAfterBreak="0">
+    <w:nsid w:val="6E366390"/>
+    <w:multiLevelType w:val="hybridMultilevel"/>
+    <w:tmpl w:val="88FA5BFC"/>
+    <w:lvl w:ilvl="0" w:tplc="0C090001">
+      <w:start w:val="1"/>
+      <w:numFmt w:val="bullet"/>
+      <w:lvlText w:val=""/>
+      <w:lvlJc w:val="left"/>
+      <w:pPr>
+        <w:ind w:left="720" w:hanging="360"/>
+      </w:pPr>
+      <w:rPr>
+        <w:rFonts w:ascii="Symbol" w:hAnsi="Symbol" w:hint="default"/>
+      </w:rPr>
+    </w:lvl>
+    <w:lvl w:ilvl="1" w:tplc="0C090003" w:tentative="1">
+      <w:start w:val="1"/>
+      <w:numFmt w:val="bullet"/>
+      <w:lvlText w:val="o"/>
+      <w:lvlJc w:val="left"/>
+      <w:pPr>
+        <w:ind w:left="1440" w:hanging="360"/>
+      </w:pPr>
+      <w:rPr>
+        <w:rFonts w:ascii="Courier New" w:hAnsi="Courier New" w:cs="Courier New" w:hint="default"/>
+      </w:rPr>
+    </w:lvl>
+    <w:lvl w:ilvl="2" w:tplc="0C090005" w:tentative="1">
+      <w:start w:val="1"/>
+      <w:numFmt w:val="bullet"/>
+      <w:lvlText w:val=""/>
+      <w:lvlJc w:val="left"/>
+      <w:pPr>
+        <w:ind w:left="2160" w:hanging="360"/>
+      </w:pPr>
+      <w:rPr>
+        <w:rFonts w:ascii="Wingdings" w:hAnsi="Wingdings" w:hint="default"/>
+      </w:rPr>
+    </w:lvl>
+    <w:lvl w:ilvl="3" w:tplc="0C090001" w:tentative="1">
+      <w:start w:val="1"/>
+      <w:numFmt w:val="bullet"/>
+      <w:lvlText w:val=""/>
+      <w:lvlJc w:val="left"/>
+      <w:pPr>
+        <w:ind w:left="2880" w:hanging="360"/>
+      </w:pPr>
+      <w:rPr>
+        <w:rFonts w:ascii="Symbol" w:hAnsi="Symbol" w:hint="default"/>
+      </w:rPr>
+    </w:lvl>
+    <w:lvl w:ilvl="4" w:tplc="0C090003" w:tentative="1">
+      <w:start w:val="1"/>
+      <w:numFmt w:val="bullet"/>
+      <w:lvlText w:val="o"/>
+      <w:lvlJc w:val="left"/>
+      <w:pPr>
+        <w:ind w:left="3600" w:hanging="360"/>
+      </w:pPr>
+      <w:rPr>
+        <w:rFonts w:ascii="Courier New" w:hAnsi="Courier New" w:cs="Courier New" w:hint="default"/>
+      </w:rPr>
+    </w:lvl>
+    <w:lvl w:ilvl="5" w:tplc="0C090005" w:tentative="1">
+      <w:start w:val="1"/>
+      <w:numFmt w:val="bullet"/>
+      <w:lvlText w:val=""/>
+      <w:lvlJc w:val="left"/>
+      <w:pPr>
+        <w:ind w:left="4320" w:hanging="360"/>
+      </w:pPr>
+      <w:rPr>
+        <w:rFonts w:ascii="Wingdings" w:hAnsi="Wingdings" w:hint="default"/>
+      </w:rPr>
+    </w:lvl>
+    <w:lvl w:ilvl="6" w:tplc="0C090001" w:tentative="1">
+      <w:start w:val="1"/>
+      <w:numFmt w:val="bullet"/>
+      <w:lvlText w:val=""/>
+      <w:lvlJc w:val="left"/>
+      <w:pPr>
+        <w:ind w:left="5040" w:hanging="360"/>
+      </w:pPr>
+      <w:rPr>
+        <w:rFonts w:ascii="Symbol" w:hAnsi="Symbol" w:hint="default"/>
+      </w:rPr>
+    </w:lvl>
+    <w:lvl w:ilvl="7" w:tplc="0C090003" w:tentative="1">
+      <w:start w:val="1"/>
+      <w:numFmt w:val="bullet"/>
+      <w:lvlText w:val="o"/>
+      <w:lvlJc w:val="left"/>
+      <w:pPr>
+        <w:ind w:left="5760" w:hanging="360"/>
+      </w:pPr>
+      <w:rPr>
+        <w:rFonts w:ascii="Courier New" w:hAnsi="Courier New" w:cs="Courier New" w:hint="default"/>
+      </w:rPr>
+    </w:lvl>
+    <w:lvl w:ilvl="8" w:tplc="0C090005" w:tentative="1">
+      <w:start w:val="1"/>
+      <w:numFmt w:val="bullet"/>
+      <w:lvlText w:val=""/>
+      <w:lvlJc w:val="left"/>
+      <w:pPr>
+        <w:ind w:left="6480" w:hanging="360"/>
+      </w:pPr>
+      <w:rPr>
+        <w:rFonts w:ascii="Wingdings" w:hAnsi="Wingdings" w:hint="default"/>
+      </w:rPr>
+    </w:lvl>
+  </w:abstractNum>
   <w:num w:numId="1" w16cid:durableId="1639334629">
+    <w:abstractNumId w:val="1"/>
+  </w:num>
+  <w:num w:numId="2" w16cid:durableId="866260684">
+    <w:abstractNumId w:val="2"/>
+  </w:num>
+  <w:num w:numId="3" w16cid:durableId="1104494295">
     <w:abstractNumId w:val="0"/>
   </w:num>
-  <w:num w:numId="2" w16cid:durableId="866260684">
-    <w:abstractNumId w:val="1"/>
+  <w:num w:numId="4" w16cid:durableId="846747649">
+    <w:abstractNumId w:val="3"/>
   </w:num>
 </w:numbering>
 </file>
@@ -1691,6 +2450,25 @@
       <w:u w:val="single"/>
     </w:rPr>
   </w:style>
+  <w:style w:type="table" w:styleId="TableGrid">
+    <w:name w:val="Table Grid"/>
+    <w:basedOn w:val="TableNormal"/>
+    <w:uiPriority w:val="39"/>
+    <w:rsid w:val="001C2E5D"/>
+    <w:pPr>
+      <w:spacing w:after="0" w:line="240" w:lineRule="auto"/>
+    </w:pPr>
+    <w:tblPr>
+      <w:tblBorders>
+        <w:top w:val="single" w:sz="4" w:space="0" w:color="auto"/>
+        <w:left w:val="single" w:sz="4" w:space="0" w:color="auto"/>
+        <w:bottom w:val="single" w:sz="4" w:space="0" w:color="auto"/>
+        <w:right w:val="single" w:sz="4" w:space="0" w:color="auto"/>
+        <w:insideH w:val="single" w:sz="4" w:space="0" w:color="auto"/>
+        <w:insideV w:val="single" w:sz="4" w:space="0" w:color="auto"/>
+      </w:tblBorders>
+    </w:tblPr>
+  </w:style>
 </w:styles>
 </file>
 

</xml_diff>